<commit_message>
Altered graph.py so that only new data is plotted.
</commit_message>
<xml_diff>
--- a/Outline.docx
+++ b/Outline.docx
@@ -907,20 +907,29 @@
               <w:t>g</w:t>
             </w:r>
             <w:r>
-              <w:t>raphs – List&lt;Graph&gt;</w:t>
-            </w:r>
-            <w:r>
-              <w:t xml:space="preserve"> (</w:t>
-            </w:r>
-            <w:r>
-              <w:rPr>
-                <w:i/>
-              </w:rPr>
-              <w:t>Idea</w:t>
-            </w:r>
-            <w:r>
-              <w:t>: give each graph a unique ID for easy identification)</w:t>
-            </w:r>
+              <w:t xml:space="preserve">raphs – </w:t>
+            </w:r>
+            <w:proofErr w:type="spellStart"/>
+            <w:r>
+              <w:t>Dict</w:t>
+            </w:r>
+            <w:proofErr w:type="spellEnd"/>
+            <w:r>
+              <w:t>{</w:t>
+            </w:r>
+            <w:proofErr w:type="spellStart"/>
+            <w:r>
+              <w:t>id:Graph</w:t>
+            </w:r>
+            <w:proofErr w:type="spellEnd"/>
+            <w:r>
+              <w:t>}</w:t>
+            </w:r>
+            <w:r>
+              <w:t xml:space="preserve"> </w:t>
+            </w:r>
+            <w:bookmarkStart w:id="0" w:name="_GoBack"/>
+            <w:bookmarkEnd w:id="0"/>
           </w:p>
           <w:p>
             <w:pPr>
@@ -1140,12 +1149,7 @@
             </w:r>
             <w:proofErr w:type="spellEnd"/>
             <w:r>
-              <w:t xml:space="preserve"> is a tuple containing lists of data points to be passed along to the appropriate Graph. An entry</w:t>
-            </w:r>
-            <w:bookmarkStart w:id="0" w:name="_GoBack"/>
-            <w:bookmarkEnd w:id="0"/>
-            <w:r>
-              <w:t xml:space="preserve"> that is None indicated there is no new data to be plotted for the corresponding Graph. (</w:t>
+              <w:t xml:space="preserve"> is a tuple containing lists of data points to be passed along to the appropriate Graph. An entry that is None indicated there is no new data to be plotted for the corresponding Graph. (</w:t>
             </w:r>
             <w:r>
               <w:rPr>

</xml_diff>